<commit_message>
atualizei o ex023 e fiz o desafio 013
</commit_message>
<xml_diff>
--- a/exercicios/modulo 3/ex023/anotações/Tabelas.docx
+++ b/exercicios/modulo 3/ex023/anotações/Tabelas.docx
@@ -21,6 +21,12 @@
     <w:p>
       <w:r>
         <w:t>Depois o caminho do cabeçalho deve ser colado (sticky) e depois por onde colar ex.: top: -1px</w:t>
+      </w:r>
+    </w:p>
+    <w:p/>
+    <w:p>
+      <w:r>
+        <w:t>Para mesclar colunas, usamos a propriedade colspan no td e para linhas usamos o rowspan</w:t>
       </w:r>
     </w:p>
     <w:sectPr>

</xml_diff>

<commit_message>
criei os exercícios e desafios no modulo 3 de html
</commit_message>
<xml_diff>
--- a/exercicios/modulo 3/ex023/anotações/Tabelas.docx
+++ b/exercicios/modulo 3/ex023/anotações/Tabelas.docx
@@ -27,6 +27,107 @@
     <w:p>
       <w:r>
         <w:t>Para mesclar colunas, usamos a propriedade colspan no td e para linhas usamos o rowspan</w:t>
+      </w:r>
+    </w:p>
+    <w:p/>
+    <w:p>
+      <w:pPr>
+        <w:rPr>
+          <w:color w:val="FF0000"/>
+        </w:rPr>
+      </w:pPr>
+      <w:r>
+        <w:t xml:space="preserve">Para definir o escopo de uma tabela devemos analisar quais são os dados da tabela (linha ou coluna) depois usa o </w:t>
+      </w:r>
+      <w:r>
+        <w:rPr>
+          <w:color w:val="FF0000"/>
+        </w:rPr>
+        <w:t>scope</w:t>
+      </w:r>
+      <w:r>
+        <w:t xml:space="preserve"> e informa se é </w:t>
+      </w:r>
+      <w:r>
+        <w:rPr>
+          <w:color w:val="FF0000"/>
+        </w:rPr>
+        <w:t>col</w:t>
+      </w:r>
+      <w:r>
+        <w:t xml:space="preserve"> ou </w:t>
+      </w:r>
+      <w:r>
+        <w:rPr>
+          <w:color w:val="FF0000"/>
+        </w:rPr>
+        <w:t>row</w:t>
+      </w:r>
+    </w:p>
+    <w:p>
+      <w:pPr>
+        <w:rPr>
+          <w:color w:val="000000" w:themeColor="text1"/>
+        </w:rPr>
+      </w:pPr>
+      <w:r>
+        <w:t xml:space="preserve">Quando o escopo não se resume a uma coluna utiliza-se </w:t>
+      </w:r>
+      <w:r>
+        <w:rPr>
+          <w:color w:val="FF0000"/>
+        </w:rPr>
+        <w:t>colgroup</w:t>
+      </w:r>
+      <w:r>
+        <w:t xml:space="preserve"> ou </w:t>
+      </w:r>
+      <w:r>
+        <w:rPr>
+          <w:color w:val="FF0000"/>
+        </w:rPr>
+        <w:t>rowgroup</w:t>
+      </w:r>
+      <w:r>
+        <w:rPr>
+          <w:color w:val="000000" w:themeColor="text1"/>
+        </w:rPr>
+        <w:t>.</w:t>
+      </w:r>
+    </w:p>
+    <w:p>
+      <w:pPr>
+        <w:rPr>
+          <w:color w:val="000000" w:themeColor="text1"/>
+        </w:rPr>
+      </w:pPr>
+    </w:p>
+    <w:p>
+      <w:pPr>
+        <w:rPr>
+          <w:color w:val="000000" w:themeColor="text1"/>
+        </w:rPr>
+      </w:pPr>
+      <w:r>
+        <w:rPr>
+          <w:color w:val="000000" w:themeColor="text1"/>
+        </w:rPr>
+        <w:t>Para modificar coluna no html5 e css podemos utilizar o coulgroup, adicionar um col para cada coluna e uma classe também.</w:t>
+      </w:r>
+    </w:p>
+    <w:p>
+      <w:pPr>
+        <w:rPr>
+          <w:color w:val="000000" w:themeColor="text1"/>
+        </w:rPr>
+      </w:pPr>
+    </w:p>
+    <w:p>
+      <w:r>
+        <w:rPr>
+          <w:color w:val="000000" w:themeColor="text1"/>
+        </w:rPr>
+        <w:t>Podemos também expandir as cores na coluna sem usar muitos col, basta adicionar span após a classe.</w:t>
       </w:r>
     </w:p>
     <w:sectPr>

</xml_diff>